<commit_message>
fixes to homework 4
</commit_message>
<xml_diff>
--- a/randis-04/Homework4-Problems.docx
+++ b/randis-04/Homework4-Problems.docx
@@ -713,7 +713,10 @@
       <w:pPr>
         <w:ind w:left="360"/>
         <w:rPr>
+          <w:rFonts w:ascii="Times New Roman" w:hAnsi="Times New Roman" w:cs="Times New Roman"/>
           <w:noProof/>
+          <w:sz w:val="24"/>
+          <w:szCs w:val="24"/>
         </w:rPr>
       </w:pPr>
       <w:r>
@@ -732,12 +735,24 @@
         </w:rPr>
         <w:t xml:space="preserve"> </w:t>
       </w:r>
+      <w:r>
+        <w:rPr>
+          <w:rFonts w:ascii="Times New Roman" w:hAnsi="Times New Roman" w:cs="Times New Roman"/>
+          <w:noProof/>
+          <w:sz w:val="24"/>
+          <w:szCs w:val="24"/>
+        </w:rPr>
+        <w:t xml:space="preserve">The top three best k values are at 96, 98, and 94. </w:t>
+      </w:r>
+      <w:bookmarkStart w:id="0" w:name="_GoBack"/>
+      <w:bookmarkEnd w:id="0"/>
     </w:p>
     <w:p>
       <w:pPr>
         <w:ind w:left="360"/>
         <w:rPr>
           <w:rFonts w:ascii="Times New Roman" w:hAnsi="Times New Roman" w:cs="Times New Roman"/>
+          <w:noProof/>
           <w:sz w:val="24"/>
           <w:szCs w:val="24"/>
         </w:rPr>
@@ -747,9 +762,9 @@
           <w:noProof/>
         </w:rPr>
         <w:drawing>
-          <wp:inline distT="0" distB="0" distL="0" distR="0" wp14:anchorId="595358AD" wp14:editId="0B5181CB">
-            <wp:extent cx="5857875" cy="676275"/>
-            <wp:effectExtent l="0" t="0" r="9525" b="9525"/>
+          <wp:inline distT="0" distB="0" distL="0" distR="0" wp14:anchorId="02062B41" wp14:editId="6F638A42">
+            <wp:extent cx="6000750" cy="994867"/>
+            <wp:effectExtent l="0" t="0" r="0" b="0"/>
             <wp:docPr id="1" name="Picture 1"/>
             <wp:cNvGraphicFramePr>
               <a:graphicFrameLocks xmlns:a="http://schemas.openxmlformats.org/drawingml/2006/main" noChangeAspect="1"/>
@@ -763,13 +778,13 @@
                   </pic:nvPicPr>
                   <pic:blipFill rotWithShape="1">
                     <a:blip r:embed="rId7"/>
-                    <a:srcRect t="72866" r="1443" b="3830"/>
+                    <a:srcRect l="-961" t="61050" b="4667"/>
                     <a:stretch/>
                   </pic:blipFill>
                   <pic:spPr bwMode="auto">
                     <a:xfrm>
                       <a:off x="0" y="0"/>
-                      <a:ext cx="5857875" cy="676275"/>
+                      <a:ext cx="6000750" cy="994867"/>
                     </a:xfrm>
                     <a:prstGeom prst="rect">
                       <a:avLst/>
@@ -829,15 +844,35 @@
           <w:sz w:val="24"/>
           <w:szCs w:val="24"/>
         </w:rPr>
-        <w:t xml:space="preserve">After running the nearest neighbors program, the best values for k were: </w:t>
+        <w:t xml:space="preserve">The best CV </w:t>
+      </w:r>
+      <w:proofErr w:type="spellStart"/>
+      <w:r>
+        <w:rPr>
+          <w:rFonts w:ascii="Times New Roman" w:hAnsi="Times New Roman" w:cs="Times New Roman"/>
+          <w:sz w:val="24"/>
+          <w:szCs w:val="24"/>
+        </w:rPr>
+        <w:t>E</w:t>
       </w:r>
       <w:r>
         <w:rPr>
           <w:rFonts w:ascii="Times New Roman" w:hAnsi="Times New Roman" w:cs="Times New Roman"/>
           <w:sz w:val="24"/>
           <w:szCs w:val="24"/>
-        </w:rPr>
-        <w:t xml:space="preserve">0.072170352361308587, 0.10727235979970957, </w:t>
+          <w:vertAlign w:val="subscript"/>
+        </w:rPr>
+        <w:t>out</w:t>
+      </w:r>
+      <w:proofErr w:type="spellEnd"/>
+      <w:r>
+        <w:rPr>
+          <w:rFonts w:ascii="Times New Roman" w:hAnsi="Times New Roman" w:cs="Times New Roman"/>
+          <w:sz w:val="24"/>
+          <w:szCs w:val="24"/>
+          <w:vertAlign w:val="subscript"/>
+        </w:rPr>
+        <w:t xml:space="preserve"> </w:t>
       </w:r>
       <w:r>
         <w:rPr>
@@ -845,7 +880,7 @@
           <w:sz w:val="24"/>
           <w:szCs w:val="24"/>
         </w:rPr>
-        <w:t xml:space="preserve">and </w:t>
+        <w:t xml:space="preserve">is </w:t>
       </w:r>
       <w:r>
         <w:rPr>
@@ -853,7 +888,7 @@
           <w:sz w:val="24"/>
           <w:szCs w:val="24"/>
         </w:rPr>
-        <w:t>0.12991330695377151</w:t>
+        <w:t>0.26968134369969299</w:t>
       </w:r>
       <w:r>
         <w:rPr>
@@ -861,10 +896,8 @@
           <w:sz w:val="24"/>
           <w:szCs w:val="24"/>
         </w:rPr>
-        <w:t>.</w:t>
+        <w:t xml:space="preserve">. </w:t>
       </w:r>
-      <w:bookmarkStart w:id="0" w:name="_GoBack"/>
-      <w:bookmarkEnd w:id="0"/>
     </w:p>
     <w:sectPr>
       <w:pgSz w:w="12240" w:h="15840"/>
@@ -1979,7 +2012,7 @@
 </file>
 
 <file path=customXml/itemProps1.xml><?xml version="1.0" encoding="utf-8"?>
-<ds:datastoreItem xmlns:ds="http://schemas.openxmlformats.org/officeDocument/2006/customXml" ds:itemID="{99CC3790-80FC-4FC1-B39A-463DEC870059}">
+<ds:datastoreItem xmlns:ds="http://schemas.openxmlformats.org/officeDocument/2006/customXml" ds:itemID="{BF1DC974-B964-450A-BF80-FED7BE5F503D}">
   <ds:schemaRefs>
     <ds:schemaRef ds:uri="http://schemas.openxmlformats.org/officeDocument/2006/bibliography"/>
   </ds:schemaRefs>

</xml_diff>